<commit_message>
The beginning tasks done
</commit_message>
<xml_diff>
--- a/Report.docx
+++ b/Report.docx
@@ -7,8 +7,6 @@
         <w:pStyle w:val="4"/>
         <w:bidi w:val="0"/>
       </w:pPr>
-      <w:bookmarkStart w:id="0" w:name="_GoBack"/>
-      <w:bookmarkEnd w:id="0"/>
       <w:r>
         <w:rPr>
           <w:rFonts w:hint="default"/>
@@ -90,18 +88,7 @@
           <w:u w:val="single"/>
           <w:lang w:val="en-US"/>
         </w:rPr>
-        <w:t>Lo</w:t>
-      </w:r>
-      <w:r>
-        <w:rPr>
-          <w:rStyle w:val="8"/>
-          <w:rFonts w:hint="default"/>
-          <w:b/>
-          <w:bCs/>
-          <w:u w:val="single"/>
-          <w:lang w:val="en-US"/>
-        </w:rPr>
-        <w:t>gin Button will not work for invalid email/password :</w:t>
+        <w:t>Login Button will not work for invalid email/password :</w:t>
       </w:r>
       <w:r>
         <w:rPr>
@@ -182,9 +169,9 @@
       <w:r>
         <w:drawing>
           <wp:inline distT="0" distB="0" distL="114300" distR="114300">
-            <wp:extent cx="5864225" cy="3085465"/>
-            <wp:effectExtent l="0" t="0" r="3175" b="8255"/>
-            <wp:docPr id="3" name="Picture 3"/>
+            <wp:extent cx="5689600" cy="3459480"/>
+            <wp:effectExtent l="0" t="0" r="10160" b="0"/>
+            <wp:docPr id="8" name="Picture 3"/>
             <wp:cNvGraphicFramePr>
               <a:graphicFrameLocks xmlns:a="http://schemas.openxmlformats.org/drawingml/2006/main" noChangeAspect="1"/>
             </wp:cNvGraphicFramePr>
@@ -192,7 +179,7 @@
               <a:graphicData uri="http://schemas.openxmlformats.org/drawingml/2006/picture">
                 <pic:pic xmlns:pic="http://schemas.openxmlformats.org/drawingml/2006/picture">
                   <pic:nvPicPr>
-                    <pic:cNvPr id="3" name="Picture 3"/>
+                    <pic:cNvPr id="8" name="Picture 3"/>
                     <pic:cNvPicPr>
                       <a:picLocks noChangeAspect="1"/>
                     </pic:cNvPicPr>
@@ -206,7 +193,7 @@
                   <pic:spPr>
                     <a:xfrm>
                       <a:off x="0" y="0"/>
-                      <a:ext cx="5864225" cy="3085465"/>
+                      <a:ext cx="5689600" cy="3459480"/>
                     </a:xfrm>
                     <a:prstGeom prst="rect">
                       <a:avLst/>
@@ -247,9 +234,9 @@
       <w:r>
         <w:drawing>
           <wp:inline distT="0" distB="0" distL="114300" distR="114300">
-            <wp:extent cx="5821045" cy="3472815"/>
-            <wp:effectExtent l="0" t="0" r="635" b="1905"/>
-            <wp:docPr id="4" name="Picture 4"/>
+            <wp:extent cx="5688965" cy="3677285"/>
+            <wp:effectExtent l="0" t="0" r="10795" b="10795"/>
+            <wp:docPr id="9" name="Picture 4"/>
             <wp:cNvGraphicFramePr>
               <a:graphicFrameLocks xmlns:a="http://schemas.openxmlformats.org/drawingml/2006/main" noChangeAspect="1"/>
             </wp:cNvGraphicFramePr>
@@ -257,7 +244,7 @@
               <a:graphicData uri="http://schemas.openxmlformats.org/drawingml/2006/picture">
                 <pic:pic xmlns:pic="http://schemas.openxmlformats.org/drawingml/2006/picture">
                   <pic:nvPicPr>
-                    <pic:cNvPr id="4" name="Picture 4"/>
+                    <pic:cNvPr id="9" name="Picture 4"/>
                     <pic:cNvPicPr>
                       <a:picLocks noChangeAspect="1"/>
                     </pic:cNvPicPr>
@@ -271,7 +258,7 @@
                   <pic:spPr>
                     <a:xfrm>
                       <a:off x="0" y="0"/>
-                      <a:ext cx="5821045" cy="3472815"/>
+                      <a:ext cx="5688965" cy="3677285"/>
                     </a:xfrm>
                     <a:prstGeom prst="rect">
                       <a:avLst/>
@@ -287,6 +274,8 @@
           </wp:inline>
         </w:drawing>
       </w:r>
+      <w:bookmarkStart w:id="0" w:name="_GoBack"/>
+      <w:bookmarkEnd w:id="0"/>
     </w:p>
     <w:p/>
     <w:p/>
@@ -316,9 +305,9 @@
       <w:r>
         <w:drawing>
           <wp:inline distT="0" distB="0" distL="114300" distR="114300">
-            <wp:extent cx="5783580" cy="3791585"/>
-            <wp:effectExtent l="0" t="0" r="7620" b="3175"/>
-            <wp:docPr id="5" name="Picture 5"/>
+            <wp:extent cx="5763260" cy="3456305"/>
+            <wp:effectExtent l="0" t="0" r="12700" b="3175"/>
+            <wp:docPr id="7" name="Picture 2"/>
             <wp:cNvGraphicFramePr>
               <a:graphicFrameLocks xmlns:a="http://schemas.openxmlformats.org/drawingml/2006/main" noChangeAspect="1"/>
             </wp:cNvGraphicFramePr>
@@ -326,7 +315,7 @@
               <a:graphicData uri="http://schemas.openxmlformats.org/drawingml/2006/picture">
                 <pic:pic xmlns:pic="http://schemas.openxmlformats.org/drawingml/2006/picture">
                   <pic:nvPicPr>
-                    <pic:cNvPr id="5" name="Picture 5"/>
+                    <pic:cNvPr id="7" name="Picture 2"/>
                     <pic:cNvPicPr>
                       <a:picLocks noChangeAspect="1"/>
                     </pic:cNvPicPr>
@@ -340,7 +329,7 @@
                   <pic:spPr>
                     <a:xfrm>
                       <a:off x="0" y="0"/>
-                      <a:ext cx="5783580" cy="3791585"/>
+                      <a:ext cx="5763260" cy="3456305"/>
                     </a:xfrm>
                     <a:prstGeom prst="rect">
                       <a:avLst/>
@@ -380,9 +369,9 @@
       <w:r>
         <w:drawing>
           <wp:inline distT="0" distB="0" distL="114300" distR="114300">
-            <wp:extent cx="5770880" cy="3686810"/>
-            <wp:effectExtent l="0" t="0" r="5080" b="1270"/>
-            <wp:docPr id="7" name="Picture 7"/>
+            <wp:extent cx="5785485" cy="3687445"/>
+            <wp:effectExtent l="0" t="0" r="5715" b="635"/>
+            <wp:docPr id="6" name="Picture 1"/>
             <wp:cNvGraphicFramePr>
               <a:graphicFrameLocks xmlns:a="http://schemas.openxmlformats.org/drawingml/2006/main" noChangeAspect="1"/>
             </wp:cNvGraphicFramePr>
@@ -390,7 +379,7 @@
               <a:graphicData uri="http://schemas.openxmlformats.org/drawingml/2006/picture">
                 <pic:pic xmlns:pic="http://schemas.openxmlformats.org/drawingml/2006/picture">
                   <pic:nvPicPr>
-                    <pic:cNvPr id="7" name="Picture 7"/>
+                    <pic:cNvPr id="6" name="Picture 1"/>
                     <pic:cNvPicPr>
                       <a:picLocks noChangeAspect="1"/>
                     </pic:cNvPicPr>
@@ -404,7 +393,7 @@
                   <pic:spPr>
                     <a:xfrm>
                       <a:off x="0" y="0"/>
-                      <a:ext cx="5770880" cy="3686810"/>
+                      <a:ext cx="5785485" cy="3687445"/>
                     </a:xfrm>
                     <a:prstGeom prst="rect">
                       <a:avLst/>

</xml_diff>

<commit_message>
Week 9 tasks done with future possible additions
</commit_message>
<xml_diff>
--- a/Report.docx
+++ b/Report.docx
@@ -274,13 +274,13 @@
           </wp:inline>
         </w:drawing>
       </w:r>
+    </w:p>
+    <w:p/>
+    <w:p/>
+    <w:p>
       <w:bookmarkStart w:id="0" w:name="_GoBack"/>
       <w:bookmarkEnd w:id="0"/>
     </w:p>
-    <w:p/>
-    <w:p/>
-    <w:p/>
-    <w:p/>
     <w:p>
       <w:pPr>
         <w:pStyle w:val="4"/>

</xml_diff>